<commit_message>
backup - migrating computers
</commit_message>
<xml_diff>
--- a/parecer52_2017/resources/anexoIII.docx
+++ b/parecer52_2017/resources/anexoIII.docx
@@ -955,7 +955,7 @@
           <w:szCs w:val="24"/>
         </w:rPr>
         <w:drawing>
-          <wp:inline distT="0" distB="0" distL="0" distR="0">
+          <wp:inline distT="0" distB="0" distL="0" distR="0" wp14:anchorId="248F319E" wp14:editId="246F3FEF">
             <wp:extent cx="6997700" cy="1104900"/>
             <wp:effectExtent l="0" t="0" r="0" b="0"/>
             <wp:docPr id="5" name="Picture 1"/>
@@ -1090,27 +1090,7 @@
           <w:sz w:val="20"/>
           <w:szCs w:val="24"/>
         </w:rPr>
-        <w:t>{{</w:t>
-      </w:r>
-      <w:proofErr w:type="gramStart"/>
-      <w:r>
-        <w:rPr>
-          <w:rFonts w:ascii="Times New Roman" w:hAnsi="Times New Roman"/>
-          <w:b/>
-          <w:sz w:val="20"/>
-          <w:szCs w:val="24"/>
-        </w:rPr>
-        <w:t>matricula</w:t>
-      </w:r>
-      <w:proofErr w:type="gramEnd"/>
-      <w:r>
-        <w:rPr>
-          <w:rFonts w:ascii="Times New Roman" w:hAnsi="Times New Roman"/>
-          <w:b/>
-          <w:sz w:val="20"/>
-          <w:szCs w:val="24"/>
-        </w:rPr>
-        <w:t>}}</w:t>
+        <w:t>{{matricula}}</w:t>
       </w:r>
     </w:p>
     <w:p>
@@ -1151,9 +1131,8 @@
           <w:sz w:val="20"/>
           <w:szCs w:val="24"/>
         </w:rPr>
-        <w:t>{{</w:t>
-      </w:r>
-      <w:proofErr w:type="spellStart"/>
+        <w:t>{{lota</w:t>
+      </w:r>
       <w:r>
         <w:rPr>
           <w:rFonts w:ascii="Times New Roman" w:hAnsi="Times New Roman"/>
@@ -1161,7 +1140,7 @@
           <w:sz w:val="20"/>
           <w:szCs w:val="24"/>
         </w:rPr>
-        <w:t>lota</w:t>
+        <w:t>ca</w:t>
       </w:r>
       <w:r>
         <w:rPr>
@@ -1170,26 +1149,7 @@
           <w:sz w:val="20"/>
           <w:szCs w:val="24"/>
         </w:rPr>
-        <w:t>ca</w:t>
-      </w:r>
-      <w:r>
-        <w:rPr>
-          <w:rFonts w:ascii="Times New Roman" w:hAnsi="Times New Roman"/>
-          <w:b/>
-          <w:sz w:val="20"/>
-          <w:szCs w:val="24"/>
-        </w:rPr>
-        <w:t>o_exercicio</w:t>
-      </w:r>
-      <w:proofErr w:type="spellEnd"/>
-      <w:r>
-        <w:rPr>
-          <w:rFonts w:ascii="Times New Roman" w:hAnsi="Times New Roman"/>
-          <w:b/>
-          <w:sz w:val="20"/>
-          <w:szCs w:val="24"/>
-        </w:rPr>
-        <w:t>}}</w:t>
+        <w:t>o_exercicio}}</w:t>
       </w:r>
     </w:p>
     <w:p>
@@ -1221,9 +1181,8 @@
           <w:sz w:val="20"/>
           <w:szCs w:val="24"/>
         </w:rPr>
-        <w:t>{{</w:t>
-      </w:r>
-      <w:proofErr w:type="spellStart"/>
+        <w:t>{{lota</w:t>
+      </w:r>
       <w:r>
         <w:rPr>
           <w:rFonts w:ascii="Times New Roman" w:hAnsi="Times New Roman"/>
@@ -1231,7 +1190,7 @@
           <w:sz w:val="20"/>
           <w:szCs w:val="24"/>
         </w:rPr>
-        <w:t>lota</w:t>
+        <w:t>ca</w:t>
       </w:r>
       <w:r>
         <w:rPr>
@@ -1240,26 +1199,7 @@
           <w:sz w:val="20"/>
           <w:szCs w:val="24"/>
         </w:rPr>
-        <w:t>ca</w:t>
-      </w:r>
-      <w:r>
-        <w:rPr>
-          <w:rFonts w:ascii="Times New Roman" w:hAnsi="Times New Roman"/>
-          <w:b/>
-          <w:sz w:val="20"/>
-          <w:szCs w:val="24"/>
-        </w:rPr>
-        <w:t>o_oficial</w:t>
-      </w:r>
-      <w:proofErr w:type="spellEnd"/>
-      <w:r>
-        <w:rPr>
-          <w:rFonts w:ascii="Times New Roman" w:hAnsi="Times New Roman"/>
-          <w:b/>
-          <w:sz w:val="20"/>
-          <w:szCs w:val="24"/>
-        </w:rPr>
-        <w:t>}}</w:t>
+        <w:t>o_oficial}}</w:t>
       </w:r>
     </w:p>
     <w:p>
@@ -1373,7 +1313,6 @@
         </w:rPr>
         <w:t>Classe/Nível</w:t>
       </w:r>
-      <w:proofErr w:type="gramStart"/>
       <w:r>
         <w:rPr>
           <w:rFonts w:ascii="Times New Roman" w:hAnsi="Times New Roman"/>
@@ -1399,37 +1338,7 @@
           <w:sz w:val="20"/>
           <w:szCs w:val="24"/>
         </w:rPr>
-        <w:t>{</w:t>
-      </w:r>
-      <w:proofErr w:type="gramEnd"/>
-      <w:r>
-        <w:rPr>
-          <w:rFonts w:ascii="Times New Roman" w:hAnsi="Times New Roman"/>
-          <w:b/>
-          <w:sz w:val="20"/>
-          <w:szCs w:val="24"/>
-        </w:rPr>
-        <w:t>{</w:t>
-      </w:r>
-      <w:proofErr w:type="spellStart"/>
-      <w:r>
-        <w:rPr>
-          <w:rFonts w:ascii="Times New Roman" w:hAnsi="Times New Roman"/>
-          <w:b/>
-          <w:sz w:val="20"/>
-          <w:szCs w:val="24"/>
-        </w:rPr>
-        <w:t>classe_atual</w:t>
-      </w:r>
-      <w:proofErr w:type="spellEnd"/>
-      <w:r>
-        <w:rPr>
-          <w:rFonts w:ascii="Times New Roman" w:hAnsi="Times New Roman"/>
-          <w:b/>
-          <w:sz w:val="20"/>
-          <w:szCs w:val="24"/>
-        </w:rPr>
-        <w:t>}}</w:t>
+        <w:t>{{classe_atual}}</w:t>
       </w:r>
     </w:p>
     <w:p>
@@ -1472,27 +1381,7 @@
           <w:sz w:val="20"/>
           <w:szCs w:val="24"/>
         </w:rPr>
-        <w:t>{{</w:t>
-      </w:r>
-      <w:proofErr w:type="spellStart"/>
-      <w:r>
-        <w:rPr>
-          <w:rFonts w:ascii="Times New Roman" w:hAnsi="Times New Roman"/>
-          <w:b/>
-          <w:sz w:val="20"/>
-          <w:szCs w:val="24"/>
-        </w:rPr>
-        <w:t>dt_nasc</w:t>
-      </w:r>
-      <w:proofErr w:type="spellEnd"/>
-      <w:r>
-        <w:rPr>
-          <w:rFonts w:ascii="Times New Roman" w:hAnsi="Times New Roman"/>
-          <w:b/>
-          <w:sz w:val="20"/>
-          <w:szCs w:val="24"/>
-        </w:rPr>
-        <w:t>}}</w:t>
+        <w:t>{{dt_nasc}}</w:t>
       </w:r>
     </w:p>
     <w:p>
@@ -1553,27 +1442,7 @@
           <w:sz w:val="20"/>
           <w:szCs w:val="24"/>
         </w:rPr>
-        <w:t>{{</w:t>
-      </w:r>
-      <w:proofErr w:type="spellStart"/>
-      <w:r>
-        <w:rPr>
-          <w:rFonts w:ascii="Times New Roman" w:hAnsi="Times New Roman"/>
-          <w:b/>
-          <w:sz w:val="20"/>
-          <w:szCs w:val="24"/>
-        </w:rPr>
-        <w:t>grau_instrucao</w:t>
-      </w:r>
-      <w:proofErr w:type="spellEnd"/>
-      <w:r>
-        <w:rPr>
-          <w:rFonts w:ascii="Times New Roman" w:hAnsi="Times New Roman"/>
-          <w:b/>
-          <w:sz w:val="20"/>
-          <w:szCs w:val="24"/>
-        </w:rPr>
-        <w:t>}}</w:t>
+        <w:t>{{grau_instrucao}}</w:t>
       </w:r>
     </w:p>
     <w:p>
@@ -1616,27 +1485,7 @@
           <w:sz w:val="20"/>
           <w:szCs w:val="24"/>
         </w:rPr>
-        <w:t>{{</w:t>
-      </w:r>
-      <w:proofErr w:type="spellStart"/>
-      <w:r>
-        <w:rPr>
-          <w:rFonts w:ascii="Times New Roman" w:hAnsi="Times New Roman"/>
-          <w:b/>
-          <w:sz w:val="20"/>
-          <w:szCs w:val="24"/>
-        </w:rPr>
-        <w:t>reg</w:t>
-      </w:r>
-      <w:proofErr w:type="spellEnd"/>
-      <w:r>
-        <w:rPr>
-          <w:rFonts w:ascii="Times New Roman" w:hAnsi="Times New Roman"/>
-          <w:b/>
-          <w:sz w:val="20"/>
-          <w:szCs w:val="24"/>
-        </w:rPr>
-        <w:t>}}</w:t>
+        <w:t>{{reg}}</w:t>
       </w:r>
     </w:p>
     <w:p>
@@ -1699,27 +1548,7 @@
           <w:sz w:val="20"/>
           <w:szCs w:val="24"/>
         </w:rPr>
-        <w:t>{{</w:t>
-      </w:r>
-      <w:proofErr w:type="spellStart"/>
-      <w:r>
-        <w:rPr>
-          <w:rFonts w:ascii="Times New Roman" w:hAnsi="Times New Roman"/>
-          <w:b/>
-          <w:sz w:val="20"/>
-          <w:szCs w:val="24"/>
-        </w:rPr>
-        <w:t>dt_adm</w:t>
-      </w:r>
-      <w:proofErr w:type="spellEnd"/>
-      <w:r>
-        <w:rPr>
-          <w:rFonts w:ascii="Times New Roman" w:hAnsi="Times New Roman"/>
-          <w:b/>
-          <w:sz w:val="20"/>
-          <w:szCs w:val="24"/>
-        </w:rPr>
-        <w:t>}}</w:t>
+        <w:t>{{dt_adm}}</w:t>
       </w:r>
     </w:p>
     <w:p>
@@ -1745,27 +1574,7 @@
           <w:sz w:val="20"/>
           <w:szCs w:val="24"/>
         </w:rPr>
-        <w:t>{{</w:t>
-      </w:r>
-      <w:proofErr w:type="spellStart"/>
-      <w:r>
-        <w:rPr>
-          <w:rFonts w:ascii="Times New Roman" w:hAnsi="Times New Roman"/>
-          <w:b/>
-          <w:sz w:val="20"/>
-          <w:szCs w:val="24"/>
-        </w:rPr>
-        <w:t>dt_prog</w:t>
-      </w:r>
-      <w:proofErr w:type="spellEnd"/>
-      <w:r>
-        <w:rPr>
-          <w:rFonts w:ascii="Times New Roman" w:hAnsi="Times New Roman"/>
-          <w:b/>
-          <w:sz w:val="20"/>
-          <w:szCs w:val="24"/>
-        </w:rPr>
-        <w:t>}}</w:t>
+        <w:t>{{dt_prog}}</w:t>
       </w:r>
     </w:p>
     <w:p>
@@ -1792,7 +1601,6 @@
         <w:spacing w:after="0" w:line="240" w:lineRule="auto"/>
         <w:ind w:left="2194" w:right="2536" w:hanging="2194"/>
       </w:pPr>
-      <w:proofErr w:type="spellStart"/>
       <w:r>
         <w:rPr>
           <w:rFonts w:ascii="Times New Roman" w:hAnsi="Times New Roman"/>
@@ -1800,17 +1608,7 @@
           <w:sz w:val="20"/>
           <w:szCs w:val="24"/>
         </w:rPr>
-        <w:t>Dt</w:t>
-      </w:r>
-      <w:proofErr w:type="spellEnd"/>
-      <w:r>
-        <w:rPr>
-          <w:rFonts w:ascii="Times New Roman" w:hAnsi="Times New Roman"/>
-          <w:b/>
-          <w:sz w:val="20"/>
-          <w:szCs w:val="24"/>
-        </w:rPr>
-        <w:t>. Aposentadoria:</w:t>
+        <w:t>Dt. Aposentadoria:</w:t>
       </w:r>
     </w:p>
     <w:p>
@@ -2140,18 +1938,7 @@
           <w:sz w:val="24"/>
           <w:szCs w:val="24"/>
         </w:rPr>
-        <w:t xml:space="preserve">C </w:t>
-      </w:r>
-      <w:proofErr w:type="gramStart"/>
-      <w:r>
-        <w:rPr>
-          <w:rFonts w:ascii="Arial" w:hAnsi="Arial" w:cs="Arial"/>
-          <w:b/>
-          <w:bCs/>
-          <w:sz w:val="24"/>
-          <w:szCs w:val="24"/>
-        </w:rPr>
-        <w:t xml:space="preserve">e </w:t>
+        <w:t xml:space="preserve">C e </w:t>
       </w:r>
       <w:r>
         <w:rPr>
@@ -2174,7 +1961,6 @@
         </w:rPr>
         <w:t>D</w:t>
       </w:r>
-      <w:proofErr w:type="gramEnd"/>
     </w:p>
     <w:p>
       <w:pPr>
@@ -2506,25 +2292,7 @@
                 <w:sz w:val="24"/>
                 <w:szCs w:val="24"/>
               </w:rPr>
-              <w:t>{{</w:t>
-            </w:r>
-            <w:proofErr w:type="spellStart"/>
-            <w:r>
-              <w:rPr>
-                <w:rFonts w:ascii="Times New Roman" w:hAnsi="Times New Roman"/>
-                <w:sz w:val="24"/>
-                <w:szCs w:val="24"/>
-              </w:rPr>
-              <w:t>pt_ensino</w:t>
-            </w:r>
-            <w:proofErr w:type="spellEnd"/>
-            <w:r>
-              <w:rPr>
-                <w:rFonts w:ascii="Times New Roman" w:hAnsi="Times New Roman"/>
-                <w:sz w:val="24"/>
-                <w:szCs w:val="24"/>
-              </w:rPr>
-              <w:t>}}</w:t>
+              <w:t>{{pt_ensino}}</w:t>
             </w:r>
           </w:p>
         </w:tc>
@@ -2585,25 +2353,7 @@
                 <w:sz w:val="24"/>
                 <w:szCs w:val="24"/>
               </w:rPr>
-              <w:t>{{</w:t>
-            </w:r>
-            <w:proofErr w:type="spellStart"/>
-            <w:r>
-              <w:rPr>
-                <w:rFonts w:ascii="Times New Roman" w:hAnsi="Times New Roman"/>
-                <w:sz w:val="24"/>
-                <w:szCs w:val="24"/>
-              </w:rPr>
-              <w:t>pt_orientacao</w:t>
-            </w:r>
-            <w:proofErr w:type="spellEnd"/>
-            <w:r>
-              <w:rPr>
-                <w:rFonts w:ascii="Times New Roman" w:hAnsi="Times New Roman"/>
-                <w:sz w:val="24"/>
-                <w:szCs w:val="24"/>
-              </w:rPr>
-              <w:t>}}</w:t>
+              <w:t>{{pt_orientacao}}</w:t>
             </w:r>
           </w:p>
         </w:tc>
@@ -2775,25 +2525,7 @@
                 <w:sz w:val="24"/>
                 <w:szCs w:val="24"/>
               </w:rPr>
-              <w:t>{{</w:t>
-            </w:r>
-            <w:proofErr w:type="spellStart"/>
-            <w:r>
-              <w:rPr>
-                <w:rFonts w:ascii="Times New Roman" w:hAnsi="Times New Roman"/>
-                <w:sz w:val="24"/>
-                <w:szCs w:val="24"/>
-              </w:rPr>
-              <w:t>pt_producao</w:t>
-            </w:r>
-            <w:proofErr w:type="spellEnd"/>
-            <w:r>
-              <w:rPr>
-                <w:rFonts w:ascii="Times New Roman" w:hAnsi="Times New Roman"/>
-                <w:sz w:val="24"/>
-                <w:szCs w:val="24"/>
-              </w:rPr>
-              <w:t>}}</w:t>
+              <w:t>{{pt_producao}}</w:t>
             </w:r>
           </w:p>
         </w:tc>
@@ -2905,25 +2637,7 @@
                 <w:sz w:val="24"/>
                 <w:szCs w:val="24"/>
               </w:rPr>
-              <w:t>{{</w:t>
-            </w:r>
-            <w:proofErr w:type="spellStart"/>
-            <w:r>
-              <w:rPr>
-                <w:rFonts w:ascii="Times New Roman" w:hAnsi="Times New Roman"/>
-                <w:sz w:val="24"/>
-                <w:szCs w:val="24"/>
-              </w:rPr>
-              <w:t>pt_projeto</w:t>
-            </w:r>
-            <w:proofErr w:type="spellEnd"/>
-            <w:r>
-              <w:rPr>
-                <w:rFonts w:ascii="Times New Roman" w:hAnsi="Times New Roman"/>
-                <w:sz w:val="24"/>
-                <w:szCs w:val="24"/>
-              </w:rPr>
-              <w:t>}}</w:t>
+              <w:t>{{pt_projeto}}</w:t>
             </w:r>
           </w:p>
         </w:tc>
@@ -3104,25 +2818,7 @@
                 <w:sz w:val="24"/>
                 <w:szCs w:val="24"/>
               </w:rPr>
-              <w:t>{{</w:t>
-            </w:r>
-            <w:proofErr w:type="spellStart"/>
-            <w:r>
-              <w:rPr>
-                <w:rFonts w:ascii="Times New Roman" w:hAnsi="Times New Roman"/>
-                <w:sz w:val="24"/>
-                <w:szCs w:val="24"/>
-              </w:rPr>
-              <w:t>pt_qualificacao</w:t>
-            </w:r>
-            <w:proofErr w:type="spellEnd"/>
-            <w:r>
-              <w:rPr>
-                <w:rFonts w:ascii="Times New Roman" w:hAnsi="Times New Roman"/>
-                <w:sz w:val="24"/>
-                <w:szCs w:val="24"/>
-              </w:rPr>
-              <w:t>}}</w:t>
+              <w:t>{{pt_qualificacao}}</w:t>
             </w:r>
           </w:p>
         </w:tc>
@@ -3406,25 +3102,7 @@
                 <w:sz w:val="24"/>
                 <w:szCs w:val="24"/>
               </w:rPr>
-              <w:t>{{</w:t>
-            </w:r>
-            <w:proofErr w:type="spellStart"/>
-            <w:r>
-              <w:rPr>
-                <w:rFonts w:ascii="Times New Roman" w:hAnsi="Times New Roman"/>
-                <w:sz w:val="24"/>
-                <w:szCs w:val="24"/>
-              </w:rPr>
-              <w:t>pt_administrativo</w:t>
-            </w:r>
-            <w:proofErr w:type="spellEnd"/>
-            <w:r>
-              <w:rPr>
-                <w:rFonts w:ascii="Times New Roman" w:hAnsi="Times New Roman"/>
-                <w:sz w:val="24"/>
-                <w:szCs w:val="24"/>
-              </w:rPr>
-              <w:t>}}</w:t>
+              <w:t>{{pt_administrativo}}</w:t>
             </w:r>
           </w:p>
         </w:tc>
@@ -3588,25 +3266,7 @@
                 <w:sz w:val="24"/>
                 <w:szCs w:val="24"/>
               </w:rPr>
-              <w:t>{{</w:t>
-            </w:r>
-            <w:proofErr w:type="spellStart"/>
-            <w:r>
-              <w:rPr>
-                <w:rFonts w:ascii="Times New Roman" w:hAnsi="Times New Roman"/>
-                <w:sz w:val="24"/>
-                <w:szCs w:val="24"/>
-              </w:rPr>
-              <w:t>pt_outras</w:t>
-            </w:r>
-            <w:proofErr w:type="spellEnd"/>
-            <w:r>
-              <w:rPr>
-                <w:rFonts w:ascii="Times New Roman" w:hAnsi="Times New Roman"/>
-                <w:sz w:val="24"/>
-                <w:szCs w:val="24"/>
-              </w:rPr>
-              <w:t>}}</w:t>
+              <w:t>{{pt_outras}}</w:t>
             </w:r>
           </w:p>
         </w:tc>
@@ -3752,25 +3412,7 @@
                 <w:sz w:val="24"/>
                 <w:szCs w:val="24"/>
               </w:rPr>
-              <w:t>{{</w:t>
-            </w:r>
-            <w:proofErr w:type="spellStart"/>
-            <w:r>
-              <w:rPr>
-                <w:rFonts w:ascii="Times New Roman" w:hAnsi="Times New Roman"/>
-                <w:sz w:val="24"/>
-                <w:szCs w:val="24"/>
-              </w:rPr>
-              <w:t>pt_especial</w:t>
-            </w:r>
-            <w:proofErr w:type="spellEnd"/>
-            <w:r>
-              <w:rPr>
-                <w:rFonts w:ascii="Times New Roman" w:hAnsi="Times New Roman"/>
-                <w:sz w:val="24"/>
-                <w:szCs w:val="24"/>
-              </w:rPr>
-              <w:t>}}</w:t>
+              <w:t>{{pt_especial}}</w:t>
             </w:r>
           </w:p>
         </w:tc>
@@ -3991,15 +3633,7 @@
               <w:jc w:val="center"/>
             </w:pPr>
             <w:r>
-              <w:t>{{</w:t>
-            </w:r>
-            <w:proofErr w:type="spellStart"/>
-            <w:r>
-              <w:t>pt_total</w:t>
-            </w:r>
-            <w:proofErr w:type="spellEnd"/>
-            <w:r>
-              <w:t>}}</w:t>
+              <w:t>{{pt_total}}</w:t>
             </w:r>
           </w:p>
         </w:tc>
@@ -4045,16 +3679,7 @@
                 <w:sz w:val="18"/>
                 <w:szCs w:val="18"/>
               </w:rPr>
-              <w:t xml:space="preserve">REALIZOU AVALIAÇÃO </w:t>
-            </w:r>
-            <w:proofErr w:type="gramStart"/>
-            <w:r>
-              <w:rPr>
-                <w:rFonts w:ascii="Arial" w:hAnsi="Arial" w:cs="Arial"/>
-                <w:sz w:val="18"/>
-                <w:szCs w:val="18"/>
-              </w:rPr>
-              <w:t>DISCE</w:t>
+              <w:t>REALIZOU AVALIAÇÃO DISCE</w:t>
             </w:r>
             <w:r>
               <w:rPr>
@@ -4097,16 +3722,7 @@
                 <w:sz w:val="18"/>
                 <w:szCs w:val="18"/>
               </w:rPr>
-              <w:t>NO</w:t>
-            </w:r>
-            <w:proofErr w:type="gramEnd"/>
-            <w:r>
-              <w:rPr>
-                <w:rFonts w:ascii="Arial" w:hAnsi="Arial" w:cs="Arial"/>
-                <w:sz w:val="18"/>
-                <w:szCs w:val="18"/>
-              </w:rPr>
-              <w:t xml:space="preserve"> I</w:t>
+              <w:t>NO I</w:t>
             </w:r>
             <w:r>
               <w:rPr>
@@ -4183,25 +3799,7 @@
                 <w:sz w:val="18"/>
                 <w:szCs w:val="18"/>
               </w:rPr>
-              <w:t>{{</w:t>
-            </w:r>
-            <w:proofErr w:type="spellStart"/>
-            <w:r>
-              <w:rPr>
-                <w:rFonts w:ascii="Arial" w:hAnsi="Arial" w:cs="Arial"/>
-                <w:sz w:val="18"/>
-                <w:szCs w:val="18"/>
-              </w:rPr>
-              <w:t>aval_disc_sim</w:t>
-            </w:r>
-            <w:proofErr w:type="spellEnd"/>
-            <w:r>
-              <w:rPr>
-                <w:rFonts w:ascii="Arial" w:hAnsi="Arial" w:cs="Arial"/>
-                <w:sz w:val="18"/>
-                <w:szCs w:val="18"/>
-              </w:rPr>
-              <w:t>}}</w:t>
+              <w:t>{{aval_disc_sim}}</w:t>
             </w:r>
             <w:r>
               <w:rPr>
@@ -4267,25 +3865,7 @@
                 <w:sz w:val="18"/>
                 <w:szCs w:val="18"/>
               </w:rPr>
-              <w:t>{{</w:t>
-            </w:r>
-            <w:proofErr w:type="spellStart"/>
-            <w:r>
-              <w:rPr>
-                <w:rFonts w:ascii="Arial" w:hAnsi="Arial" w:cs="Arial"/>
-                <w:sz w:val="18"/>
-                <w:szCs w:val="18"/>
-              </w:rPr>
-              <w:t>aval_disc_nao</w:t>
-            </w:r>
-            <w:proofErr w:type="spellEnd"/>
-            <w:r>
-              <w:rPr>
-                <w:rFonts w:ascii="Arial" w:hAnsi="Arial" w:cs="Arial"/>
-                <w:sz w:val="18"/>
-                <w:szCs w:val="18"/>
-              </w:rPr>
-              <w:t>}}</w:t>
+              <w:t>{{aval_disc_nao}}</w:t>
             </w:r>
             <w:r>
               <w:rPr>
@@ -4544,7 +4124,6 @@
         <w:spacing w:after="0" w:line="240" w:lineRule="auto"/>
         <w:ind w:left="100"/>
       </w:pPr>
-      <w:proofErr w:type="gramStart"/>
       <w:r>
         <w:rPr>
           <w:rFonts w:ascii="Arial" w:hAnsi="Arial" w:cs="Arial"/>
@@ -4567,25 +4146,7 @@
           <w:sz w:val="20"/>
           <w:szCs w:val="20"/>
         </w:rPr>
-        <w:t>{</w:t>
-      </w:r>
-      <w:proofErr w:type="gramEnd"/>
-      <w:r>
-        <w:rPr>
-          <w:rFonts w:ascii="Arial" w:hAnsi="Arial" w:cs="Arial"/>
-          <w:sz w:val="20"/>
-          <w:szCs w:val="20"/>
-        </w:rPr>
-        <w:t>{</w:t>
-      </w:r>
-      <w:proofErr w:type="spellStart"/>
-      <w:r>
-        <w:rPr>
-          <w:rFonts w:ascii="Arial" w:hAnsi="Arial" w:cs="Arial"/>
-          <w:sz w:val="20"/>
-          <w:szCs w:val="20"/>
-        </w:rPr>
-        <w:t>favor</w:t>
+        <w:t>{{favor</w:t>
       </w:r>
       <w:r>
         <w:rPr>
@@ -4601,16 +4162,7 @@
           <w:sz w:val="20"/>
           <w:szCs w:val="20"/>
         </w:rPr>
-        <w:t>vel</w:t>
-      </w:r>
-      <w:proofErr w:type="spellEnd"/>
-      <w:r>
-        <w:rPr>
-          <w:rFonts w:ascii="Arial" w:hAnsi="Arial" w:cs="Arial"/>
-          <w:sz w:val="20"/>
-          <w:szCs w:val="20"/>
-        </w:rPr>
-        <w:t>}}</w:t>
+        <w:t>vel}}</w:t>
       </w:r>
       <w:r>
         <w:rPr>
@@ -4801,7 +4353,6 @@
         <w:spacing w:after="0" w:line="228" w:lineRule="exact"/>
         <w:ind w:left="100"/>
       </w:pPr>
-      <w:proofErr w:type="gramStart"/>
       <w:r>
         <w:rPr>
           <w:rFonts w:ascii="Arial" w:hAnsi="Arial" w:cs="Arial"/>
@@ -4824,25 +4375,7 @@
           <w:sz w:val="20"/>
           <w:szCs w:val="20"/>
         </w:rPr>
-        <w:t>{</w:t>
-      </w:r>
-      <w:proofErr w:type="gramEnd"/>
-      <w:r>
-        <w:rPr>
-          <w:rFonts w:ascii="Arial" w:hAnsi="Arial" w:cs="Arial"/>
-          <w:sz w:val="20"/>
-          <w:szCs w:val="20"/>
-        </w:rPr>
-        <w:t>{</w:t>
-      </w:r>
-      <w:proofErr w:type="spellStart"/>
-      <w:r>
-        <w:rPr>
-          <w:rFonts w:ascii="Arial" w:hAnsi="Arial" w:cs="Arial"/>
-          <w:sz w:val="20"/>
-          <w:szCs w:val="20"/>
-        </w:rPr>
-        <w:t>desfavor</w:t>
+        <w:t>{{desfavor</w:t>
       </w:r>
       <w:r>
         <w:rPr>
@@ -4858,16 +4391,7 @@
           <w:sz w:val="20"/>
           <w:szCs w:val="20"/>
         </w:rPr>
-        <w:t>vel</w:t>
-      </w:r>
-      <w:proofErr w:type="spellEnd"/>
-      <w:r>
-        <w:rPr>
-          <w:rFonts w:ascii="Arial" w:hAnsi="Arial" w:cs="Arial"/>
-          <w:sz w:val="20"/>
-          <w:szCs w:val="20"/>
-        </w:rPr>
-        <w:t>}}</w:t>
+        <w:t>vel}}</w:t>
       </w:r>
       <w:r>
         <w:rPr>
@@ -5362,25 +4886,7 @@
           <w:sz w:val="20"/>
           <w:szCs w:val="20"/>
         </w:rPr>
-        <w:t>{{</w:t>
-      </w:r>
-      <w:proofErr w:type="spellStart"/>
-      <w:r>
-        <w:rPr>
-          <w:rFonts w:ascii="Arial" w:hAnsi="Arial" w:cs="Arial"/>
-          <w:sz w:val="20"/>
-          <w:szCs w:val="20"/>
-        </w:rPr>
-        <w:t>data_corrente</w:t>
-      </w:r>
-      <w:proofErr w:type="spellEnd"/>
-      <w:r>
-        <w:rPr>
-          <w:rFonts w:ascii="Arial" w:hAnsi="Arial" w:cs="Arial"/>
-          <w:sz w:val="20"/>
-          <w:szCs w:val="20"/>
-        </w:rPr>
-        <w:t>}}</w:t>
+        <w:t>{{data_corrente}}</w:t>
       </w:r>
     </w:p>
     <w:p>
@@ -5718,97 +5224,44 @@
       <w:r>
         <w:rPr>
           <w:rFonts w:ascii="Arial" w:hAnsi="Arial" w:cs="Arial"/>
-          <w:bCs/>
-          <w:sz w:val="20"/>
-          <w:szCs w:val="20"/>
-        </w:rPr>
-        <w:t xml:space="preserve">Jair Miranda de Paiva       </w:t>
-      </w:r>
-      <w:r>
-        <w:rPr>
-          <w:rFonts w:ascii="Arial" w:hAnsi="Arial" w:cs="Arial"/>
-          <w:bCs/>
-          <w:sz w:val="20"/>
-          <w:szCs w:val="20"/>
+          <w:color w:val="000000"/>
+          <w:sz w:val="20"/>
+          <w:szCs w:val="20"/>
+          <w:lang w:val="en-BR" w:eastAsia="en-US"/>
+        </w:rPr>
+        <w:t>Julio Cesar de Souza Almeida</w:t>
+      </w:r>
+      <w:r>
+        <w:rPr>
+          <w:rFonts w:ascii="Arial" w:hAnsi="Arial" w:cs="Arial"/>
+          <w:color w:val="000000"/>
+          <w:sz w:val="20"/>
+          <w:szCs w:val="20"/>
+          <w:lang w:val="en-BR" w:eastAsia="en-US"/>
         </w:rPr>
         <w:tab/>
       </w:r>
       <w:r>
         <w:rPr>
           <w:rFonts w:ascii="Arial" w:hAnsi="Arial" w:cs="Arial"/>
-          <w:bCs/>
-          <w:sz w:val="20"/>
-          <w:szCs w:val="20"/>
+          <w:color w:val="000000"/>
+          <w:sz w:val="20"/>
+          <w:szCs w:val="20"/>
+          <w:lang w:val="en-BR" w:eastAsia="en-US"/>
         </w:rPr>
         <w:tab/>
-      </w:r>
-      <w:r>
-        <w:rPr>
-          <w:rFonts w:ascii="Arial" w:hAnsi="Arial" w:cs="Arial"/>
-          <w:bCs/>
-          <w:sz w:val="20"/>
-          <w:szCs w:val="20"/>
-        </w:rPr>
-        <w:t xml:space="preserve">     Leandro </w:t>
-      </w:r>
-      <w:proofErr w:type="spellStart"/>
-      <w:r>
-        <w:rPr>
-          <w:rFonts w:ascii="Arial" w:hAnsi="Arial" w:cs="Arial"/>
-          <w:bCs/>
-          <w:sz w:val="20"/>
-          <w:szCs w:val="20"/>
-        </w:rPr>
-        <w:t>Lesqueves</w:t>
-      </w:r>
-      <w:proofErr w:type="spellEnd"/>
-      <w:r>
-        <w:rPr>
-          <w:rFonts w:ascii="Arial" w:hAnsi="Arial" w:cs="Arial"/>
-          <w:bCs/>
-          <w:sz w:val="20"/>
-          <w:szCs w:val="20"/>
-        </w:rPr>
-        <w:t xml:space="preserve"> </w:t>
-      </w:r>
-      <w:proofErr w:type="gramStart"/>
-      <w:r>
-        <w:rPr>
-          <w:rFonts w:ascii="Arial" w:hAnsi="Arial" w:cs="Arial"/>
-          <w:bCs/>
-          <w:sz w:val="20"/>
-          <w:szCs w:val="20"/>
-        </w:rPr>
-        <w:t xml:space="preserve">Costalonga  </w:t>
-      </w:r>
-      <w:r>
-        <w:rPr>
-          <w:rFonts w:ascii="Arial" w:hAnsi="Arial" w:cs="Arial"/>
-          <w:bCs/>
-          <w:sz w:val="20"/>
-          <w:szCs w:val="20"/>
+        <w:t xml:space="preserve">     Leandro Lesqueves Costalonga  </w:t>
+      </w:r>
+      <w:r>
+        <w:rPr>
+          <w:rFonts w:ascii="Arial" w:hAnsi="Arial" w:cs="Arial"/>
+          <w:color w:val="000000"/>
+          <w:sz w:val="20"/>
+          <w:szCs w:val="20"/>
+          <w:lang w:val="en-BR" w:eastAsia="en-US"/>
         </w:rPr>
         <w:tab/>
-      </w:r>
-      <w:proofErr w:type="gramEnd"/>
-      <w:r>
-        <w:rPr>
-          <w:rFonts w:ascii="Arial" w:hAnsi="Arial" w:cs="Arial"/>
-          <w:bCs/>
-          <w:sz w:val="20"/>
-          <w:szCs w:val="20"/>
-        </w:rPr>
-        <w:t xml:space="preserve">        </w:t>
-      </w:r>
-      <w:r>
-        <w:rPr>
-          <w:rFonts w:ascii="Arial" w:hAnsi="Arial" w:cs="Arial"/>
-          <w:color w:val="000000"/>
-          <w:sz w:val="20"/>
-          <w:szCs w:val="20"/>
-          <w:lang w:val="en-BR" w:eastAsia="en-US"/>
-        </w:rPr>
-        <w:t>Marta Pereira Coelho</w:t>
+        <w:t>        Marta Pereira Coelho</w:t>
       </w:r>
     </w:p>
     <w:p>
@@ -5825,76 +5278,63 @@
       <w:r>
         <w:rPr>
           <w:rFonts w:ascii="Arial" w:hAnsi="Arial" w:cs="Arial"/>
-          <w:bCs/>
-          <w:sz w:val="20"/>
-          <w:szCs w:val="20"/>
-        </w:rPr>
-        <w:t>SIAPE: 1218794</w:t>
-      </w:r>
-      <w:r>
-        <w:rPr>
-          <w:rFonts w:ascii="Arial" w:hAnsi="Arial" w:cs="Arial"/>
-          <w:bCs/>
-          <w:sz w:val="20"/>
-          <w:szCs w:val="20"/>
+          <w:color w:val="000000"/>
+          <w:sz w:val="20"/>
+          <w:szCs w:val="20"/>
+          <w:lang w:val="en-BR" w:eastAsia="en-US"/>
+        </w:rPr>
+        <w:t>SIAPE: 1723108</w:t>
+      </w:r>
+      <w:r>
+        <w:rPr>
+          <w:rFonts w:ascii="Arial" w:hAnsi="Arial" w:cs="Arial"/>
+          <w:color w:val="000000"/>
+          <w:sz w:val="20"/>
+          <w:szCs w:val="20"/>
+          <w:lang w:val="en-BR" w:eastAsia="en-US"/>
         </w:rPr>
         <w:tab/>
       </w:r>
       <w:r>
         <w:rPr>
           <w:rFonts w:ascii="Arial" w:hAnsi="Arial" w:cs="Arial"/>
-          <w:bCs/>
-          <w:sz w:val="20"/>
-          <w:szCs w:val="20"/>
+          <w:color w:val="000000"/>
+          <w:sz w:val="20"/>
+          <w:szCs w:val="20"/>
+          <w:lang w:val="en-BR" w:eastAsia="en-US"/>
         </w:rPr>
         <w:tab/>
       </w:r>
       <w:r>
         <w:rPr>
           <w:rFonts w:ascii="Arial" w:hAnsi="Arial" w:cs="Arial"/>
-          <w:bCs/>
-          <w:sz w:val="20"/>
-          <w:szCs w:val="20"/>
+          <w:color w:val="000000"/>
+          <w:sz w:val="20"/>
+          <w:szCs w:val="20"/>
+          <w:lang w:val="en-BR" w:eastAsia="en-US"/>
         </w:rPr>
         <w:tab/>
       </w:r>
       <w:r>
         <w:rPr>
           <w:rFonts w:ascii="Arial" w:hAnsi="Arial" w:cs="Arial"/>
-          <w:bCs/>
-          <w:sz w:val="20"/>
-          <w:szCs w:val="20"/>
+          <w:color w:val="000000"/>
+          <w:sz w:val="20"/>
+          <w:szCs w:val="20"/>
+          <w:lang w:val="en-BR" w:eastAsia="en-US"/>
         </w:rPr>
         <w:tab/>
-        <w:t xml:space="preserve">SIAPE: </w:t>
-      </w:r>
-      <w:r>
-        <w:rPr>
-          <w:rFonts w:ascii="Arial" w:hAnsi="Arial" w:cs="Arial"/>
+        <w:t>SIAPE: 1507058</w:t>
+      </w:r>
+      <w:r>
+        <w:rPr>
+          <w:rFonts w:ascii="Times New Roman" w:hAnsi="Times New Roman"/>
           <w:color w:val="000000"/>
-          <w:sz w:val="20"/>
-          <w:szCs w:val="20"/>
+          <w:sz w:val="24"/>
+          <w:szCs w:val="24"/>
           <w:lang w:val="en-BR" w:eastAsia="en-US"/>
         </w:rPr>
-        <w:t>1507058</w:t>
-      </w:r>
-      <w:r>
-        <w:rPr>
-          <w:rFonts w:ascii="Times New Roman" w:hAnsi="Times New Roman"/>
-          <w:sz w:val="24"/>
-          <w:szCs w:val="24"/>
-          <w:lang w:val="en-US" w:eastAsia="en-US"/>
-        </w:rPr>
-        <w:t xml:space="preserve">                                    </w:t>
-      </w:r>
-      <w:r>
-        <w:rPr>
-          <w:rFonts w:ascii="Arial" w:hAnsi="Arial" w:cs="Arial"/>
-          <w:bCs/>
-          <w:sz w:val="20"/>
-          <w:szCs w:val="20"/>
-        </w:rPr>
-        <w:t xml:space="preserve">SIAPE: </w:t>
+        <w:t xml:space="preserve">                                    </w:t>
       </w:r>
       <w:r>
         <w:rPr>
@@ -5904,15 +5344,25 @@
           <w:szCs w:val="20"/>
           <w:lang w:val="en-BR" w:eastAsia="en-US"/>
         </w:rPr>
-        <w:t>1560570</w:t>
+        <w:t>SIAPE: 1560570</w:t>
       </w:r>
     </w:p>
     <w:p>
       <w:pPr>
-        <w:widowControl w:val="0"/>
-        <w:autoSpaceDE w:val="0"/>
-        <w:spacing w:after="0" w:line="360" w:lineRule="auto"/>
-        <w:jc w:val="both"/>
+        <w:suppressAutoHyphens w:val="0"/>
+        <w:spacing w:after="0" w:line="240" w:lineRule="auto"/>
+        <w:rPr>
+          <w:rFonts w:ascii="Times New Roman" w:hAnsi="Times New Roman"/>
+          <w:sz w:val="24"/>
+          <w:szCs w:val="24"/>
+          <w:lang w:val="en-BR" w:eastAsia="en-US"/>
+        </w:rPr>
+      </w:pPr>
+    </w:p>
+    <w:p>
+      <w:pPr>
+        <w:suppressAutoHyphens w:val="0"/>
+        <w:spacing w:after="0" w:line="240" w:lineRule="auto"/>
       </w:pPr>
     </w:p>
     <w:sectPr>
@@ -6017,7 +5467,7 @@
       <mc:AlternateContent>
         <mc:Choice Requires="wps">
           <w:drawing>
-            <wp:anchor distT="0" distB="0" distL="114300" distR="114300" simplePos="0" relativeHeight="251657216" behindDoc="1" locked="0" layoutInCell="1" allowOverlap="1">
+            <wp:anchor distT="0" distB="0" distL="114300" distR="114300" simplePos="0" relativeHeight="251657216" behindDoc="1" locked="0" layoutInCell="1" allowOverlap="1" wp14:anchorId="6AAF9179" wp14:editId="6C6CC471">
               <wp:simplePos x="0" y="0"/>
               <wp:positionH relativeFrom="page">
                 <wp:posOffset>0</wp:posOffset>
@@ -6130,7 +5580,7 @@
       <mc:AlternateContent>
         <mc:Choice Requires="wps">
           <w:drawing>
-            <wp:anchor distT="0" distB="0" distL="114935" distR="114935" simplePos="0" relativeHeight="251659264" behindDoc="0" locked="0" layoutInCell="1" allowOverlap="1">
+            <wp:anchor distT="0" distB="0" distL="114935" distR="114935" simplePos="0" relativeHeight="251659264" behindDoc="0" locked="0" layoutInCell="1" allowOverlap="1" wp14:anchorId="49526247" wp14:editId="78910A4B">
               <wp:simplePos x="0" y="0"/>
               <wp:positionH relativeFrom="page">
                 <wp:posOffset>3418205</wp:posOffset>
@@ -6199,7 +5649,7 @@
                               <w:szCs w:val="24"/>
                             </w:rPr>
                             <w:drawing>
-                              <wp:inline distT="0" distB="0" distL="0" distR="0">
+                              <wp:inline distT="0" distB="0" distL="0" distR="0" wp14:anchorId="3D0C548E" wp14:editId="1D149A1D">
                                 <wp:extent cx="723900" cy="723900"/>
                                 <wp:effectExtent l="0" t="0" r="0" b="0"/>
                                 <wp:docPr id="2" name="Picture 2"/>
@@ -6281,7 +5731,7 @@
         </mc:Choice>
         <mc:Fallback>
           <w:pict>
-            <v:shapetype id="_x0000_t202" coordsize="21600,21600" o:spt="202" path="m,l,21600r21600,l21600,xe">
+            <v:shapetype w14:anchorId="49526247" id="_x0000_t202" coordsize="21600,21600" o:spt="202" path="m,l,21600r21600,l21600,xe">
               <v:stroke joinstyle="miter"/>
               <v:path gradientshapeok="t" o:connecttype="rect"/>
             </v:shapetype>
@@ -6307,7 +5757,7 @@
                         <w:szCs w:val="24"/>
                       </w:rPr>
                       <w:drawing>
-                        <wp:inline distT="0" distB="0" distL="0" distR="0">
+                        <wp:inline distT="0" distB="0" distL="0" distR="0" wp14:anchorId="3D0C548E" wp14:editId="1D149A1D">
                           <wp:extent cx="723900" cy="723900"/>
                           <wp:effectExtent l="0" t="0" r="0" b="0"/>
                           <wp:docPr id="2" name="Picture 2"/>
@@ -6324,7 +5774,7 @@
                                   </pic:cNvPicPr>
                                 </pic:nvPicPr>
                                 <pic:blipFill>
-                                  <a:blip r:embed="rId2">
+                                  <a:blip r:embed="rId1">
                                     <a:extLst>
                                       <a:ext uri="{28A0092B-C50C-407E-A947-70E740481C1C}">
                                         <a14:useLocalDpi xmlns:a14="http://schemas.microsoft.com/office/drawing/2010/main" val="0"/>
@@ -6391,7 +5841,7 @@
       <mc:AlternateContent>
         <mc:Choice Requires="wps">
           <w:drawing>
-            <wp:anchor distT="0" distB="0" distL="114300" distR="114300" simplePos="0" relativeHeight="251656192" behindDoc="1" locked="0" layoutInCell="1" allowOverlap="1">
+            <wp:anchor distT="0" distB="0" distL="114300" distR="114300" simplePos="0" relativeHeight="251656192" behindDoc="1" locked="0" layoutInCell="1" allowOverlap="1" wp14:anchorId="6F44CA8A" wp14:editId="3D1B1488">
               <wp:simplePos x="0" y="0"/>
               <wp:positionH relativeFrom="page">
                 <wp:posOffset>0</wp:posOffset>
@@ -6494,7 +5944,7 @@
       <mc:AlternateContent>
         <mc:Choice Requires="wps">
           <w:drawing>
-            <wp:anchor distT="0" distB="0" distL="114300" distR="114300" simplePos="0" relativeHeight="251658240" behindDoc="1" locked="0" layoutInCell="1" allowOverlap="1">
+            <wp:anchor distT="0" distB="0" distL="114300" distR="114300" simplePos="0" relativeHeight="251658240" behindDoc="1" locked="0" layoutInCell="1" allowOverlap="1" wp14:anchorId="5251B286" wp14:editId="233AABC7">
               <wp:simplePos x="0" y="0"/>
               <wp:positionH relativeFrom="page">
                 <wp:posOffset>0</wp:posOffset>
@@ -7164,6 +6614,29 @@
     <w:name w:val="Conteúdo do quadro"/>
     <w:basedOn w:val="Normal"/>
   </w:style>
+  <w:style w:type="paragraph" w:styleId="NormalWeb">
+    <w:name w:val="Normal (Web)"/>
+    <w:basedOn w:val="Normal"/>
+    <w:uiPriority w:val="99"/>
+    <w:semiHidden/>
+    <w:unhideWhenUsed/>
+    <w:rsid w:val="00D33958"/>
+    <w:pPr>
+      <w:suppressAutoHyphens w:val="0"/>
+      <w:spacing w:before="100" w:beforeAutospacing="1" w:after="100" w:afterAutospacing="1" w:line="240" w:lineRule="auto"/>
+    </w:pPr>
+    <w:rPr>
+      <w:rFonts w:ascii="Times New Roman" w:hAnsi="Times New Roman"/>
+      <w:sz w:val="24"/>
+      <w:szCs w:val="24"/>
+      <w:lang w:val="en-BR" w:eastAsia="en-US"/>
+    </w:rPr>
+  </w:style>
+  <w:style w:type="character" w:customStyle="1" w:styleId="apple-tab-span">
+    <w:name w:val="apple-tab-span"/>
+    <w:basedOn w:val="DefaultParagraphFont"/>
+    <w:rsid w:val="00D33958"/>
+  </w:style>
 </w:styles>
 </file>
 

</xml_diff>